<commit_message>
updating figures and supplementary tables
</commit_message>
<xml_diff>
--- a/Writing/Supplementary Tables.docx
+++ b/Writing/Supplementary Tables.docx
@@ -3323,6 +3323,9 @@
     </w:p>
     <w:p>
       <w:pPr>
+        <w:pBdr>
+          <w:bottom w:val="single" w:sz="6" w:space="1" w:color="auto"/>
+        </w:pBdr>
         <w:rPr>
           <w:rFonts w:ascii="Courier" w:hAnsi="Courier"/>
           <w:sz w:val="16"/>
@@ -3364,6 +3367,434 @@
           <w:szCs w:val="16"/>
         </w:rPr>
       </w:pPr>
+    </w:p>
+    <w:p>
+      <w:pPr>
+        <w:rPr>
+          <w:rFonts w:ascii="Courier" w:hAnsi="Courier"/>
+          <w:sz w:val="16"/>
+          <w:szCs w:val="16"/>
+        </w:rPr>
+      </w:pPr>
+    </w:p>
+    <w:p>
+      <w:pPr>
+        <w:rPr>
+          <w:rFonts w:ascii="Courier" w:hAnsi="Courier"/>
+          <w:b/>
+          <w:bCs/>
+          <w:sz w:val="16"/>
+          <w:szCs w:val="16"/>
+        </w:rPr>
+      </w:pPr>
+      <w:r>
+        <w:rPr>
+          <w:rFonts w:ascii="Courier" w:hAnsi="Courier"/>
+          <w:b/>
+          <w:bCs/>
+          <w:sz w:val="16"/>
+          <w:szCs w:val="16"/>
+        </w:rPr>
+        <w:t>S2: ANOVA tables for Alpha Diversity measures</w:t>
+      </w:r>
+    </w:p>
+    <w:p>
+      <w:pPr>
+        <w:rPr>
+          <w:rFonts w:ascii="Courier" w:hAnsi="Courier"/>
+          <w:b/>
+          <w:bCs/>
+          <w:sz w:val="16"/>
+          <w:szCs w:val="16"/>
+        </w:rPr>
+      </w:pPr>
+    </w:p>
+    <w:p>
+      <w:pPr>
+        <w:rPr>
+          <w:rFonts w:ascii="Courier" w:hAnsi="Courier"/>
+          <w:b/>
+          <w:bCs/>
+          <w:sz w:val="16"/>
+          <w:szCs w:val="16"/>
+        </w:rPr>
+      </w:pPr>
+      <w:r>
+        <w:rPr>
+          <w:rFonts w:ascii="Courier" w:hAnsi="Courier"/>
+          <w:b/>
+          <w:bCs/>
+          <w:sz w:val="16"/>
+          <w:szCs w:val="16"/>
+        </w:rPr>
+        <w:t>Shannon Diversity (H`)</w:t>
+      </w:r>
+    </w:p>
+    <w:p>
+      <w:pPr>
+        <w:rPr>
+          <w:rFonts w:ascii="Courier" w:hAnsi="Courier"/>
+          <w:b/>
+          <w:bCs/>
+          <w:sz w:val="16"/>
+          <w:szCs w:val="16"/>
+        </w:rPr>
+      </w:pPr>
+    </w:p>
+    <w:p>
+      <w:pPr>
+        <w:rPr>
+          <w:rFonts w:ascii="Courier" w:hAnsi="Courier"/>
+          <w:b/>
+          <w:bCs/>
+          <w:sz w:val="16"/>
+          <w:szCs w:val="16"/>
+        </w:rPr>
+      </w:pPr>
+    </w:p>
+    <w:p>
+      <w:pPr>
+        <w:rPr>
+          <w:rFonts w:ascii="Courier" w:hAnsi="Courier"/>
+          <w:sz w:val="16"/>
+          <w:szCs w:val="16"/>
+        </w:rPr>
+      </w:pPr>
+      <w:r>
+        <w:rPr>
+          <w:rFonts w:ascii="Courier" w:hAnsi="Courier"/>
+          <w:sz w:val="16"/>
+          <w:szCs w:val="16"/>
+        </w:rPr>
+        <w:t xml:space="preserve">                         </w:t>
+      </w:r>
+      <w:proofErr w:type="spellStart"/>
+      <w:r>
+        <w:rPr>
+          <w:rFonts w:ascii="Courier" w:hAnsi="Courier"/>
+          <w:sz w:val="16"/>
+          <w:szCs w:val="16"/>
+        </w:rPr>
+        <w:t>Df</w:t>
+      </w:r>
+      <w:proofErr w:type="spellEnd"/>
+      <w:r>
+        <w:rPr>
+          <w:rFonts w:ascii="Courier" w:hAnsi="Courier"/>
+          <w:sz w:val="16"/>
+          <w:szCs w:val="16"/>
+        </w:rPr>
+        <w:t xml:space="preserve"> Sum Sq Mean Sq F </w:t>
+      </w:r>
+      <w:proofErr w:type="gramStart"/>
+      <w:r>
+        <w:rPr>
+          <w:rFonts w:ascii="Courier" w:hAnsi="Courier"/>
+          <w:sz w:val="16"/>
+          <w:szCs w:val="16"/>
+        </w:rPr>
+        <w:t>value</w:t>
+      </w:r>
+      <w:proofErr w:type="gramEnd"/>
+      <w:r>
+        <w:rPr>
+          <w:rFonts w:ascii="Courier" w:hAnsi="Courier"/>
+          <w:sz w:val="16"/>
+          <w:szCs w:val="16"/>
+        </w:rPr>
+        <w:t xml:space="preserve"> </w:t>
+      </w:r>
+      <w:proofErr w:type="spellStart"/>
+      <w:r>
+        <w:rPr>
+          <w:rFonts w:ascii="Courier" w:hAnsi="Courier"/>
+          <w:sz w:val="16"/>
+          <w:szCs w:val="16"/>
+        </w:rPr>
+        <w:t>Pr</w:t>
+      </w:r>
+      <w:proofErr w:type="spellEnd"/>
+      <w:r>
+        <w:rPr>
+          <w:rFonts w:ascii="Courier" w:hAnsi="Courier"/>
+          <w:sz w:val="16"/>
+          <w:szCs w:val="16"/>
+        </w:rPr>
+        <w:t xml:space="preserve">(&gt;F)  </w:t>
+      </w:r>
+    </w:p>
+    <w:p>
+      <w:pPr>
+        <w:rPr>
+          <w:rFonts w:ascii="Courier" w:hAnsi="Courier"/>
+          <w:sz w:val="16"/>
+          <w:szCs w:val="16"/>
+        </w:rPr>
+      </w:pPr>
+      <w:r>
+        <w:rPr>
+          <w:rFonts w:ascii="Courier" w:hAnsi="Courier"/>
+          <w:sz w:val="16"/>
+          <w:szCs w:val="16"/>
+        </w:rPr>
+        <w:t xml:space="preserve">Site                      </w:t>
+      </w:r>
+      <w:proofErr w:type="gramStart"/>
+      <w:r>
+        <w:rPr>
+          <w:rFonts w:ascii="Courier" w:hAnsi="Courier"/>
+          <w:sz w:val="16"/>
+          <w:szCs w:val="16"/>
+        </w:rPr>
+        <w:t>5  5.510</w:t>
+      </w:r>
+      <w:proofErr w:type="gramEnd"/>
+      <w:r>
+        <w:rPr>
+          <w:rFonts w:ascii="Courier" w:hAnsi="Courier"/>
+          <w:sz w:val="16"/>
+          <w:szCs w:val="16"/>
+        </w:rPr>
+        <w:t xml:space="preserve">  1.1020   2.702 0.0368 *</w:t>
+      </w:r>
+    </w:p>
+    <w:p>
+      <w:pPr>
+        <w:rPr>
+          <w:rFonts w:ascii="Courier" w:hAnsi="Courier"/>
+          <w:sz w:val="16"/>
+          <w:szCs w:val="16"/>
+        </w:rPr>
+      </w:pPr>
+      <w:r>
+        <w:rPr>
+          <w:rFonts w:ascii="Courier" w:hAnsi="Courier"/>
+          <w:sz w:val="16"/>
+          <w:szCs w:val="16"/>
+        </w:rPr>
+        <w:t xml:space="preserve">Treatment                 </w:t>
+      </w:r>
+      <w:proofErr w:type="gramStart"/>
+      <w:r>
+        <w:rPr>
+          <w:rFonts w:ascii="Courier" w:hAnsi="Courier"/>
+          <w:sz w:val="16"/>
+          <w:szCs w:val="16"/>
+        </w:rPr>
+        <w:t>2  0.025</w:t>
+      </w:r>
+      <w:proofErr w:type="gramEnd"/>
+      <w:r>
+        <w:rPr>
+          <w:rFonts w:ascii="Courier" w:hAnsi="Courier"/>
+          <w:sz w:val="16"/>
+          <w:szCs w:val="16"/>
+        </w:rPr>
+        <w:t xml:space="preserve">  0.0124   0.031 0.9700  </w:t>
+      </w:r>
+    </w:p>
+    <w:p>
+      <w:pPr>
+        <w:rPr>
+          <w:rFonts w:ascii="Courier" w:hAnsi="Courier"/>
+          <w:sz w:val="16"/>
+          <w:szCs w:val="16"/>
+        </w:rPr>
+      </w:pPr>
+      <w:r>
+        <w:rPr>
+          <w:rFonts w:ascii="Courier" w:hAnsi="Courier"/>
+          <w:sz w:val="16"/>
+          <w:szCs w:val="16"/>
+        </w:rPr>
+        <w:t xml:space="preserve">Timepoint                 </w:t>
+      </w:r>
+      <w:proofErr w:type="gramStart"/>
+      <w:r>
+        <w:rPr>
+          <w:rFonts w:ascii="Courier" w:hAnsi="Courier"/>
+          <w:sz w:val="16"/>
+          <w:szCs w:val="16"/>
+        </w:rPr>
+        <w:t>1  0.822</w:t>
+      </w:r>
+      <w:proofErr w:type="gramEnd"/>
+      <w:r>
+        <w:rPr>
+          <w:rFonts w:ascii="Courier" w:hAnsi="Courier"/>
+          <w:sz w:val="16"/>
+          <w:szCs w:val="16"/>
+        </w:rPr>
+        <w:t xml:space="preserve">  0.8215   2.014 0.1649  </w:t>
+      </w:r>
+    </w:p>
+    <w:p>
+      <w:pPr>
+        <w:rPr>
+          <w:rFonts w:ascii="Courier" w:hAnsi="Courier"/>
+          <w:sz w:val="16"/>
+          <w:szCs w:val="16"/>
+        </w:rPr>
+      </w:pPr>
+      <w:proofErr w:type="spellStart"/>
+      <w:proofErr w:type="gramStart"/>
+      <w:r>
+        <w:rPr>
+          <w:rFonts w:ascii="Courier" w:hAnsi="Courier"/>
+          <w:sz w:val="16"/>
+          <w:szCs w:val="16"/>
+        </w:rPr>
+        <w:t>Site:Treatment</w:t>
+      </w:r>
+      <w:proofErr w:type="spellEnd"/>
+      <w:proofErr w:type="gramEnd"/>
+      <w:r>
+        <w:rPr>
+          <w:rFonts w:ascii="Courier" w:hAnsi="Courier"/>
+          <w:sz w:val="16"/>
+          <w:szCs w:val="16"/>
+        </w:rPr>
+        <w:t xml:space="preserve">           10 11.084  1.1084   2.718 0.0144 *</w:t>
+      </w:r>
+    </w:p>
+    <w:p>
+      <w:pPr>
+        <w:rPr>
+          <w:rFonts w:ascii="Courier" w:hAnsi="Courier"/>
+          <w:sz w:val="16"/>
+          <w:szCs w:val="16"/>
+        </w:rPr>
+      </w:pPr>
+      <w:proofErr w:type="spellStart"/>
+      <w:proofErr w:type="gramStart"/>
+      <w:r>
+        <w:rPr>
+          <w:rFonts w:ascii="Courier" w:hAnsi="Courier"/>
+          <w:sz w:val="16"/>
+          <w:szCs w:val="16"/>
+        </w:rPr>
+        <w:t>Site:Timepoint</w:t>
+      </w:r>
+      <w:proofErr w:type="spellEnd"/>
+      <w:proofErr w:type="gramEnd"/>
+      <w:r>
+        <w:rPr>
+          <w:rFonts w:ascii="Courier" w:hAnsi="Courier"/>
+          <w:sz w:val="16"/>
+          <w:szCs w:val="16"/>
+        </w:rPr>
+        <w:t xml:space="preserve">            5  3.725  0.7450   1.827 0.1339  </w:t>
+      </w:r>
+    </w:p>
+    <w:p>
+      <w:pPr>
+        <w:rPr>
+          <w:rFonts w:ascii="Courier" w:hAnsi="Courier"/>
+          <w:sz w:val="16"/>
+          <w:szCs w:val="16"/>
+        </w:rPr>
+      </w:pPr>
+      <w:proofErr w:type="spellStart"/>
+      <w:proofErr w:type="gramStart"/>
+      <w:r>
+        <w:rPr>
+          <w:rFonts w:ascii="Courier" w:hAnsi="Courier"/>
+          <w:sz w:val="16"/>
+          <w:szCs w:val="16"/>
+        </w:rPr>
+        <w:t>Treatment:Timepoint</w:t>
+      </w:r>
+      <w:proofErr w:type="spellEnd"/>
+      <w:proofErr w:type="gramEnd"/>
+      <w:r>
+        <w:rPr>
+          <w:rFonts w:ascii="Courier" w:hAnsi="Courier"/>
+          <w:sz w:val="16"/>
+          <w:szCs w:val="16"/>
+        </w:rPr>
+        <w:t xml:space="preserve">       2  0.907  0.4533   1.111 0.3407  </w:t>
+      </w:r>
+    </w:p>
+    <w:p>
+      <w:pPr>
+        <w:rPr>
+          <w:rFonts w:ascii="Courier" w:hAnsi="Courier"/>
+          <w:sz w:val="16"/>
+          <w:szCs w:val="16"/>
+        </w:rPr>
+      </w:pPr>
+      <w:proofErr w:type="spellStart"/>
+      <w:proofErr w:type="gramStart"/>
+      <w:r>
+        <w:rPr>
+          <w:rFonts w:ascii="Courier" w:hAnsi="Courier"/>
+          <w:sz w:val="16"/>
+          <w:szCs w:val="16"/>
+        </w:rPr>
+        <w:t>Site:Treatment</w:t>
+      </w:r>
+      <w:proofErr w:type="gramEnd"/>
+      <w:r>
+        <w:rPr>
+          <w:rFonts w:ascii="Courier" w:hAnsi="Courier"/>
+          <w:sz w:val="16"/>
+          <w:szCs w:val="16"/>
+        </w:rPr>
+        <w:t>:Timepoint</w:t>
+      </w:r>
+      <w:proofErr w:type="spellEnd"/>
+      <w:r>
+        <w:rPr>
+          <w:rFonts w:ascii="Courier" w:hAnsi="Courier"/>
+          <w:sz w:val="16"/>
+          <w:szCs w:val="16"/>
+        </w:rPr>
+        <w:t xml:space="preserve">  9  0.857  0.0952   0.233 0.9870  </w:t>
+      </w:r>
+    </w:p>
+    <w:p>
+      <w:pPr>
+        <w:rPr>
+          <w:rFonts w:ascii="Courier" w:hAnsi="Courier"/>
+          <w:sz w:val="16"/>
+          <w:szCs w:val="16"/>
+        </w:rPr>
+      </w:pPr>
+      <w:r>
+        <w:rPr>
+          <w:rFonts w:ascii="Courier" w:hAnsi="Courier"/>
+          <w:sz w:val="16"/>
+          <w:szCs w:val="16"/>
+        </w:rPr>
+        <w:t xml:space="preserve">Residuals                34 </w:t>
+      </w:r>
+      <w:proofErr w:type="gramStart"/>
+      <w:r>
+        <w:rPr>
+          <w:rFonts w:ascii="Courier" w:hAnsi="Courier"/>
+          <w:sz w:val="16"/>
+          <w:szCs w:val="16"/>
+        </w:rPr>
+        <w:t>13.866  0.4078</w:t>
+      </w:r>
+      <w:proofErr w:type="gramEnd"/>
+      <w:r>
+        <w:rPr>
+          <w:rFonts w:ascii="Courier" w:hAnsi="Courier"/>
+          <w:sz w:val="16"/>
+          <w:szCs w:val="16"/>
+        </w:rPr>
+        <w:t xml:space="preserve">                 </w:t>
+      </w:r>
+    </w:p>
+    <w:p>
+      <w:pPr>
+        <w:rPr>
+          <w:rFonts w:ascii="Courier" w:hAnsi="Courier"/>
+          <w:sz w:val="16"/>
+          <w:szCs w:val="16"/>
+        </w:rPr>
+      </w:pPr>
       <w:r>
         <w:rPr>
           <w:rFonts w:ascii="Courier" w:hAnsi="Courier"/>
@@ -3381,15 +3812,1287 @@
           <w:szCs w:val="16"/>
         </w:rPr>
       </w:pPr>
-    </w:p>
-    <w:p>
-      <w:pPr>
-        <w:rPr>
-          <w:rFonts w:ascii="Courier" w:hAnsi="Courier"/>
-          <w:sz w:val="16"/>
-          <w:szCs w:val="16"/>
-        </w:rPr>
-      </w:pPr>
+      <w:proofErr w:type="spellStart"/>
+      <w:r>
+        <w:rPr>
+          <w:rFonts w:ascii="Courier" w:hAnsi="Courier"/>
+          <w:sz w:val="16"/>
+          <w:szCs w:val="16"/>
+        </w:rPr>
+        <w:t>Signif</w:t>
+      </w:r>
+      <w:proofErr w:type="spellEnd"/>
+      <w:r>
+        <w:rPr>
+          <w:rFonts w:ascii="Courier" w:hAnsi="Courier"/>
+          <w:sz w:val="16"/>
+          <w:szCs w:val="16"/>
+        </w:rPr>
+        <w:t xml:space="preserve">. codes:  0 ‘***’ 0.001 ‘**’ 0.01 ‘*’ 0.05 ‘.’ 0.1 </w:t>
+      </w:r>
+      <w:proofErr w:type="gramStart"/>
+      <w:r>
+        <w:rPr>
+          <w:rFonts w:ascii="Courier" w:hAnsi="Courier"/>
+          <w:sz w:val="16"/>
+          <w:szCs w:val="16"/>
+        </w:rPr>
+        <w:t>‘ ’</w:t>
+      </w:r>
+      <w:proofErr w:type="gramEnd"/>
+      <w:r>
+        <w:rPr>
+          <w:rFonts w:ascii="Courier" w:hAnsi="Courier"/>
+          <w:sz w:val="16"/>
+          <w:szCs w:val="16"/>
+        </w:rPr>
+        <w:t xml:space="preserve"> 1</w:t>
+      </w:r>
+    </w:p>
+    <w:p>
+      <w:pPr>
+        <w:rPr>
+          <w:rFonts w:ascii="Courier" w:hAnsi="Courier"/>
+          <w:sz w:val="16"/>
+          <w:szCs w:val="16"/>
+        </w:rPr>
+      </w:pPr>
+    </w:p>
+    <w:p>
+      <w:pPr>
+        <w:rPr>
+          <w:rFonts w:ascii="Courier" w:hAnsi="Courier"/>
+          <w:sz w:val="16"/>
+          <w:szCs w:val="16"/>
+        </w:rPr>
+      </w:pPr>
+    </w:p>
+    <w:p>
+      <w:pPr>
+        <w:rPr>
+          <w:rFonts w:ascii="Courier" w:hAnsi="Courier"/>
+          <w:sz w:val="16"/>
+          <w:szCs w:val="16"/>
+        </w:rPr>
+      </w:pPr>
+    </w:p>
+    <w:p>
+      <w:pPr>
+        <w:rPr>
+          <w:rFonts w:ascii="Courier" w:hAnsi="Courier"/>
+          <w:b/>
+          <w:bCs/>
+          <w:sz w:val="16"/>
+          <w:szCs w:val="16"/>
+        </w:rPr>
+      </w:pPr>
+      <w:r>
+        <w:rPr>
+          <w:rFonts w:ascii="Courier" w:hAnsi="Courier"/>
+          <w:b/>
+          <w:bCs/>
+          <w:sz w:val="16"/>
+          <w:szCs w:val="16"/>
+        </w:rPr>
+        <w:t>Chao1</w:t>
+      </w:r>
+    </w:p>
+    <w:p>
+      <w:pPr>
+        <w:rPr>
+          <w:rFonts w:ascii="Courier" w:hAnsi="Courier"/>
+          <w:sz w:val="16"/>
+          <w:szCs w:val="16"/>
+        </w:rPr>
+      </w:pPr>
+      <w:r>
+        <w:rPr>
+          <w:rFonts w:ascii="Courier" w:hAnsi="Courier"/>
+          <w:sz w:val="16"/>
+          <w:szCs w:val="16"/>
+        </w:rPr>
+        <w:t xml:space="preserve">                         </w:t>
+      </w:r>
+      <w:proofErr w:type="spellStart"/>
+      <w:r>
+        <w:rPr>
+          <w:rFonts w:ascii="Courier" w:hAnsi="Courier"/>
+          <w:sz w:val="16"/>
+          <w:szCs w:val="16"/>
+        </w:rPr>
+        <w:t>Df</w:t>
+      </w:r>
+      <w:proofErr w:type="spellEnd"/>
+      <w:r>
+        <w:rPr>
+          <w:rFonts w:ascii="Courier" w:hAnsi="Courier"/>
+          <w:sz w:val="16"/>
+          <w:szCs w:val="16"/>
+        </w:rPr>
+        <w:t xml:space="preserve"> Sum Sq Mean Sq F </w:t>
+      </w:r>
+      <w:proofErr w:type="gramStart"/>
+      <w:r>
+        <w:rPr>
+          <w:rFonts w:ascii="Courier" w:hAnsi="Courier"/>
+          <w:sz w:val="16"/>
+          <w:szCs w:val="16"/>
+        </w:rPr>
+        <w:t>value</w:t>
+      </w:r>
+      <w:proofErr w:type="gramEnd"/>
+      <w:r>
+        <w:rPr>
+          <w:rFonts w:ascii="Courier" w:hAnsi="Courier"/>
+          <w:sz w:val="16"/>
+          <w:szCs w:val="16"/>
+        </w:rPr>
+        <w:t xml:space="preserve">   </w:t>
+      </w:r>
+      <w:proofErr w:type="spellStart"/>
+      <w:r>
+        <w:rPr>
+          <w:rFonts w:ascii="Courier" w:hAnsi="Courier"/>
+          <w:sz w:val="16"/>
+          <w:szCs w:val="16"/>
+        </w:rPr>
+        <w:t>Pr</w:t>
+      </w:r>
+      <w:proofErr w:type="spellEnd"/>
+      <w:r>
+        <w:rPr>
+          <w:rFonts w:ascii="Courier" w:hAnsi="Courier"/>
+          <w:sz w:val="16"/>
+          <w:szCs w:val="16"/>
+        </w:rPr>
+        <w:t xml:space="preserve">(&gt;F)    </w:t>
+      </w:r>
+    </w:p>
+    <w:p>
+      <w:pPr>
+        <w:rPr>
+          <w:rFonts w:ascii="Courier" w:hAnsi="Courier"/>
+          <w:sz w:val="16"/>
+          <w:szCs w:val="16"/>
+        </w:rPr>
+      </w:pPr>
+      <w:r>
+        <w:rPr>
+          <w:rFonts w:ascii="Courier" w:hAnsi="Courier"/>
+          <w:sz w:val="16"/>
+          <w:szCs w:val="16"/>
+        </w:rPr>
+        <w:t xml:space="preserve">Site                      </w:t>
+      </w:r>
+      <w:proofErr w:type="gramStart"/>
+      <w:r>
+        <w:rPr>
+          <w:rFonts w:ascii="Courier" w:hAnsi="Courier"/>
+          <w:sz w:val="16"/>
+          <w:szCs w:val="16"/>
+        </w:rPr>
+        <w:t>5  15816</w:t>
+      </w:r>
+      <w:proofErr w:type="gramEnd"/>
+      <w:r>
+        <w:rPr>
+          <w:rFonts w:ascii="Courier" w:hAnsi="Courier"/>
+          <w:sz w:val="16"/>
+          <w:szCs w:val="16"/>
+        </w:rPr>
+        <w:t xml:space="preserve">    3163   8.022 4.42e-05 ***</w:t>
+      </w:r>
+    </w:p>
+    <w:p>
+      <w:pPr>
+        <w:rPr>
+          <w:rFonts w:ascii="Courier" w:hAnsi="Courier"/>
+          <w:sz w:val="16"/>
+          <w:szCs w:val="16"/>
+        </w:rPr>
+      </w:pPr>
+      <w:r>
+        <w:rPr>
+          <w:rFonts w:ascii="Courier" w:hAnsi="Courier"/>
+          <w:sz w:val="16"/>
+          <w:szCs w:val="16"/>
+        </w:rPr>
+        <w:t xml:space="preserve">Treatment                 2    554     277   </w:t>
+      </w:r>
+      <w:proofErr w:type="gramStart"/>
+      <w:r>
+        <w:rPr>
+          <w:rFonts w:ascii="Courier" w:hAnsi="Courier"/>
+          <w:sz w:val="16"/>
+          <w:szCs w:val="16"/>
+        </w:rPr>
+        <w:t>0.702  0.50250</w:t>
+      </w:r>
+      <w:proofErr w:type="gramEnd"/>
+      <w:r>
+        <w:rPr>
+          <w:rFonts w:ascii="Courier" w:hAnsi="Courier"/>
+          <w:sz w:val="16"/>
+          <w:szCs w:val="16"/>
+        </w:rPr>
+        <w:t xml:space="preserve">    </w:t>
+      </w:r>
+    </w:p>
+    <w:p>
+      <w:pPr>
+        <w:rPr>
+          <w:rFonts w:ascii="Courier" w:hAnsi="Courier"/>
+          <w:sz w:val="16"/>
+          <w:szCs w:val="16"/>
+        </w:rPr>
+      </w:pPr>
+      <w:r>
+        <w:rPr>
+          <w:rFonts w:ascii="Courier" w:hAnsi="Courier"/>
+          <w:sz w:val="16"/>
+          <w:szCs w:val="16"/>
+        </w:rPr>
+        <w:t xml:space="preserve">Timepoint                 1    101     101   </w:t>
+      </w:r>
+      <w:proofErr w:type="gramStart"/>
+      <w:r>
+        <w:rPr>
+          <w:rFonts w:ascii="Courier" w:hAnsi="Courier"/>
+          <w:sz w:val="16"/>
+          <w:szCs w:val="16"/>
+        </w:rPr>
+        <w:t>0.256  0.61582</w:t>
+      </w:r>
+      <w:proofErr w:type="gramEnd"/>
+      <w:r>
+        <w:rPr>
+          <w:rFonts w:ascii="Courier" w:hAnsi="Courier"/>
+          <w:sz w:val="16"/>
+          <w:szCs w:val="16"/>
+        </w:rPr>
+        <w:t xml:space="preserve">    </w:t>
+      </w:r>
+    </w:p>
+    <w:p>
+      <w:pPr>
+        <w:rPr>
+          <w:rFonts w:ascii="Courier" w:hAnsi="Courier"/>
+          <w:sz w:val="16"/>
+          <w:szCs w:val="16"/>
+        </w:rPr>
+      </w:pPr>
+      <w:proofErr w:type="spellStart"/>
+      <w:proofErr w:type="gramStart"/>
+      <w:r>
+        <w:rPr>
+          <w:rFonts w:ascii="Courier" w:hAnsi="Courier"/>
+          <w:sz w:val="16"/>
+          <w:szCs w:val="16"/>
+        </w:rPr>
+        <w:t>Site:Treatment</w:t>
+      </w:r>
+      <w:proofErr w:type="spellEnd"/>
+      <w:proofErr w:type="gramEnd"/>
+      <w:r>
+        <w:rPr>
+          <w:rFonts w:ascii="Courier" w:hAnsi="Courier"/>
+          <w:sz w:val="16"/>
+          <w:szCs w:val="16"/>
+        </w:rPr>
+        <w:t xml:space="preserve">           10   3106     311   0.788  0.64042    </w:t>
+      </w:r>
+    </w:p>
+    <w:p>
+      <w:pPr>
+        <w:rPr>
+          <w:rFonts w:ascii="Courier" w:hAnsi="Courier"/>
+          <w:sz w:val="16"/>
+          <w:szCs w:val="16"/>
+        </w:rPr>
+      </w:pPr>
+      <w:proofErr w:type="spellStart"/>
+      <w:proofErr w:type="gramStart"/>
+      <w:r>
+        <w:rPr>
+          <w:rFonts w:ascii="Courier" w:hAnsi="Courier"/>
+          <w:sz w:val="16"/>
+          <w:szCs w:val="16"/>
+        </w:rPr>
+        <w:t>Site:Timepoint</w:t>
+      </w:r>
+      <w:proofErr w:type="spellEnd"/>
+      <w:proofErr w:type="gramEnd"/>
+      <w:r>
+        <w:rPr>
+          <w:rFonts w:ascii="Courier" w:hAnsi="Courier"/>
+          <w:sz w:val="16"/>
+          <w:szCs w:val="16"/>
+        </w:rPr>
+        <w:t xml:space="preserve">            5   7193    1439   3.649  0.00948 ** </w:t>
+      </w:r>
+    </w:p>
+    <w:p>
+      <w:pPr>
+        <w:rPr>
+          <w:rFonts w:ascii="Courier" w:hAnsi="Courier"/>
+          <w:sz w:val="16"/>
+          <w:szCs w:val="16"/>
+        </w:rPr>
+      </w:pPr>
+      <w:proofErr w:type="spellStart"/>
+      <w:proofErr w:type="gramStart"/>
+      <w:r>
+        <w:rPr>
+          <w:rFonts w:ascii="Courier" w:hAnsi="Courier"/>
+          <w:sz w:val="16"/>
+          <w:szCs w:val="16"/>
+        </w:rPr>
+        <w:t>Treatment:Timepoint</w:t>
+      </w:r>
+      <w:proofErr w:type="spellEnd"/>
+      <w:proofErr w:type="gramEnd"/>
+      <w:r>
+        <w:rPr>
+          <w:rFonts w:ascii="Courier" w:hAnsi="Courier"/>
+          <w:sz w:val="16"/>
+          <w:szCs w:val="16"/>
+        </w:rPr>
+        <w:t xml:space="preserve">       2   1329     664   1.685  0.20059    </w:t>
+      </w:r>
+    </w:p>
+    <w:p>
+      <w:pPr>
+        <w:rPr>
+          <w:rFonts w:ascii="Courier" w:hAnsi="Courier"/>
+          <w:sz w:val="16"/>
+          <w:szCs w:val="16"/>
+        </w:rPr>
+      </w:pPr>
+      <w:proofErr w:type="spellStart"/>
+      <w:proofErr w:type="gramStart"/>
+      <w:r>
+        <w:rPr>
+          <w:rFonts w:ascii="Courier" w:hAnsi="Courier"/>
+          <w:sz w:val="16"/>
+          <w:szCs w:val="16"/>
+        </w:rPr>
+        <w:t>Site:Treatment</w:t>
+      </w:r>
+      <w:proofErr w:type="gramEnd"/>
+      <w:r>
+        <w:rPr>
+          <w:rFonts w:ascii="Courier" w:hAnsi="Courier"/>
+          <w:sz w:val="16"/>
+          <w:szCs w:val="16"/>
+        </w:rPr>
+        <w:t>:Timepoint</w:t>
+      </w:r>
+      <w:proofErr w:type="spellEnd"/>
+      <w:r>
+        <w:rPr>
+          <w:rFonts w:ascii="Courier" w:hAnsi="Courier"/>
+          <w:sz w:val="16"/>
+          <w:szCs w:val="16"/>
+        </w:rPr>
+        <w:t xml:space="preserve">  9   4857     540   1.369  0.24052    </w:t>
+      </w:r>
+    </w:p>
+    <w:p>
+      <w:pPr>
+        <w:rPr>
+          <w:rFonts w:ascii="Courier" w:hAnsi="Courier"/>
+          <w:sz w:val="16"/>
+          <w:szCs w:val="16"/>
+        </w:rPr>
+      </w:pPr>
+      <w:r>
+        <w:rPr>
+          <w:rFonts w:ascii="Courier" w:hAnsi="Courier"/>
+          <w:sz w:val="16"/>
+          <w:szCs w:val="16"/>
+        </w:rPr>
+        <w:t xml:space="preserve">Residuals                </w:t>
+      </w:r>
+      <w:proofErr w:type="gramStart"/>
+      <w:r>
+        <w:rPr>
+          <w:rFonts w:ascii="Courier" w:hAnsi="Courier"/>
+          <w:sz w:val="16"/>
+          <w:szCs w:val="16"/>
+        </w:rPr>
+        <w:t>34  13406</w:t>
+      </w:r>
+      <w:proofErr w:type="gramEnd"/>
+      <w:r>
+        <w:rPr>
+          <w:rFonts w:ascii="Courier" w:hAnsi="Courier"/>
+          <w:sz w:val="16"/>
+          <w:szCs w:val="16"/>
+        </w:rPr>
+        <w:t xml:space="preserve">     394                     </w:t>
+      </w:r>
+    </w:p>
+    <w:p>
+      <w:pPr>
+        <w:rPr>
+          <w:rFonts w:ascii="Courier" w:hAnsi="Courier"/>
+          <w:sz w:val="16"/>
+          <w:szCs w:val="16"/>
+        </w:rPr>
+      </w:pPr>
+      <w:r>
+        <w:rPr>
+          <w:rFonts w:ascii="Courier" w:hAnsi="Courier"/>
+          <w:sz w:val="16"/>
+          <w:szCs w:val="16"/>
+        </w:rPr>
+        <w:lastRenderedPageBreak/>
+        <w:t>---</w:t>
+      </w:r>
+    </w:p>
+    <w:p>
+      <w:pPr>
+        <w:rPr>
+          <w:rFonts w:ascii="Courier" w:hAnsi="Courier"/>
+          <w:sz w:val="16"/>
+          <w:szCs w:val="16"/>
+        </w:rPr>
+      </w:pPr>
+      <w:proofErr w:type="spellStart"/>
+      <w:r>
+        <w:rPr>
+          <w:rFonts w:ascii="Courier" w:hAnsi="Courier"/>
+          <w:sz w:val="16"/>
+          <w:szCs w:val="16"/>
+        </w:rPr>
+        <w:t>Signif</w:t>
+      </w:r>
+      <w:proofErr w:type="spellEnd"/>
+      <w:r>
+        <w:rPr>
+          <w:rFonts w:ascii="Courier" w:hAnsi="Courier"/>
+          <w:sz w:val="16"/>
+          <w:szCs w:val="16"/>
+        </w:rPr>
+        <w:t xml:space="preserve">. codes:  0 ‘***’ 0.001 ‘**’ 0.01 ‘*’ 0.05 ‘.’ 0.1 </w:t>
+      </w:r>
+      <w:proofErr w:type="gramStart"/>
+      <w:r>
+        <w:rPr>
+          <w:rFonts w:ascii="Courier" w:hAnsi="Courier"/>
+          <w:sz w:val="16"/>
+          <w:szCs w:val="16"/>
+        </w:rPr>
+        <w:t>‘ ’</w:t>
+      </w:r>
+      <w:proofErr w:type="gramEnd"/>
+      <w:r>
+        <w:rPr>
+          <w:rFonts w:ascii="Courier" w:hAnsi="Courier"/>
+          <w:sz w:val="16"/>
+          <w:szCs w:val="16"/>
+        </w:rPr>
+        <w:t xml:space="preserve"> 1</w:t>
+      </w:r>
+    </w:p>
+    <w:p>
+      <w:pPr>
+        <w:rPr>
+          <w:rFonts w:ascii="Courier" w:hAnsi="Courier"/>
+          <w:sz w:val="16"/>
+          <w:szCs w:val="16"/>
+        </w:rPr>
+      </w:pPr>
+    </w:p>
+    <w:p>
+      <w:pPr>
+        <w:rPr>
+          <w:rFonts w:ascii="Courier" w:hAnsi="Courier"/>
+          <w:b/>
+          <w:bCs/>
+          <w:sz w:val="16"/>
+          <w:szCs w:val="16"/>
+        </w:rPr>
+      </w:pPr>
+      <w:r>
+        <w:rPr>
+          <w:rFonts w:ascii="Courier" w:hAnsi="Courier"/>
+          <w:b/>
+          <w:bCs/>
+          <w:sz w:val="16"/>
+          <w:szCs w:val="16"/>
+        </w:rPr>
+        <w:t>Richness (observed)</w:t>
+      </w:r>
+    </w:p>
+    <w:p>
+      <w:pPr>
+        <w:rPr>
+          <w:rFonts w:ascii="Courier" w:hAnsi="Courier"/>
+          <w:sz w:val="16"/>
+          <w:szCs w:val="16"/>
+        </w:rPr>
+      </w:pPr>
+      <w:r>
+        <w:rPr>
+          <w:rFonts w:ascii="Courier" w:hAnsi="Courier"/>
+          <w:sz w:val="16"/>
+          <w:szCs w:val="16"/>
+        </w:rPr>
+        <w:t xml:space="preserve">                         </w:t>
+      </w:r>
+      <w:proofErr w:type="spellStart"/>
+      <w:r>
+        <w:rPr>
+          <w:rFonts w:ascii="Courier" w:hAnsi="Courier"/>
+          <w:sz w:val="16"/>
+          <w:szCs w:val="16"/>
+        </w:rPr>
+        <w:t>Df</w:t>
+      </w:r>
+      <w:proofErr w:type="spellEnd"/>
+      <w:r>
+        <w:rPr>
+          <w:rFonts w:ascii="Courier" w:hAnsi="Courier"/>
+          <w:sz w:val="16"/>
+          <w:szCs w:val="16"/>
+        </w:rPr>
+        <w:t xml:space="preserve"> Sum Sq Mean Sq F </w:t>
+      </w:r>
+      <w:proofErr w:type="gramStart"/>
+      <w:r>
+        <w:rPr>
+          <w:rFonts w:ascii="Courier" w:hAnsi="Courier"/>
+          <w:sz w:val="16"/>
+          <w:szCs w:val="16"/>
+        </w:rPr>
+        <w:t>value</w:t>
+      </w:r>
+      <w:proofErr w:type="gramEnd"/>
+      <w:r>
+        <w:rPr>
+          <w:rFonts w:ascii="Courier" w:hAnsi="Courier"/>
+          <w:sz w:val="16"/>
+          <w:szCs w:val="16"/>
+        </w:rPr>
+        <w:t xml:space="preserve">   </w:t>
+      </w:r>
+      <w:proofErr w:type="spellStart"/>
+      <w:r>
+        <w:rPr>
+          <w:rFonts w:ascii="Courier" w:hAnsi="Courier"/>
+          <w:sz w:val="16"/>
+          <w:szCs w:val="16"/>
+        </w:rPr>
+        <w:t>Pr</w:t>
+      </w:r>
+      <w:proofErr w:type="spellEnd"/>
+      <w:r>
+        <w:rPr>
+          <w:rFonts w:ascii="Courier" w:hAnsi="Courier"/>
+          <w:sz w:val="16"/>
+          <w:szCs w:val="16"/>
+        </w:rPr>
+        <w:t xml:space="preserve">(&gt;F)    </w:t>
+      </w:r>
+    </w:p>
+    <w:p>
+      <w:pPr>
+        <w:rPr>
+          <w:rFonts w:ascii="Courier" w:hAnsi="Courier"/>
+          <w:sz w:val="16"/>
+          <w:szCs w:val="16"/>
+        </w:rPr>
+      </w:pPr>
+      <w:r>
+        <w:rPr>
+          <w:rFonts w:ascii="Courier" w:hAnsi="Courier"/>
+          <w:sz w:val="16"/>
+          <w:szCs w:val="16"/>
+        </w:rPr>
+        <w:t xml:space="preserve">Site                      5   </w:t>
+      </w:r>
+      <w:proofErr w:type="gramStart"/>
+      <w:r>
+        <w:rPr>
+          <w:rFonts w:ascii="Courier" w:hAnsi="Courier"/>
+          <w:sz w:val="16"/>
+          <w:szCs w:val="16"/>
+        </w:rPr>
+        <w:t>6429  1285.8</w:t>
+      </w:r>
+      <w:proofErr w:type="gramEnd"/>
+      <w:r>
+        <w:rPr>
+          <w:rFonts w:ascii="Courier" w:hAnsi="Courier"/>
+          <w:sz w:val="16"/>
+          <w:szCs w:val="16"/>
+        </w:rPr>
+        <w:t xml:space="preserve">   6.263 0.000322 ***</w:t>
+      </w:r>
+    </w:p>
+    <w:p>
+      <w:pPr>
+        <w:rPr>
+          <w:rFonts w:ascii="Courier" w:hAnsi="Courier"/>
+          <w:sz w:val="16"/>
+          <w:szCs w:val="16"/>
+        </w:rPr>
+      </w:pPr>
+      <w:r>
+        <w:rPr>
+          <w:rFonts w:ascii="Courier" w:hAnsi="Courier"/>
+          <w:sz w:val="16"/>
+          <w:szCs w:val="16"/>
+        </w:rPr>
+        <w:t xml:space="preserve">Treatment                 2    193    96.3   0.469 0.629442    </w:t>
+      </w:r>
+    </w:p>
+    <w:p>
+      <w:pPr>
+        <w:rPr>
+          <w:rFonts w:ascii="Courier" w:hAnsi="Courier"/>
+          <w:sz w:val="16"/>
+          <w:szCs w:val="16"/>
+        </w:rPr>
+      </w:pPr>
+      <w:r>
+        <w:rPr>
+          <w:rFonts w:ascii="Courier" w:hAnsi="Courier"/>
+          <w:sz w:val="16"/>
+          <w:szCs w:val="16"/>
+        </w:rPr>
+        <w:t xml:space="preserve">Timepoint                 1     41    41.2   0.201 0.657152    </w:t>
+      </w:r>
+    </w:p>
+    <w:p>
+      <w:pPr>
+        <w:rPr>
+          <w:rFonts w:ascii="Courier" w:hAnsi="Courier"/>
+          <w:sz w:val="16"/>
+          <w:szCs w:val="16"/>
+        </w:rPr>
+      </w:pPr>
+      <w:proofErr w:type="spellStart"/>
+      <w:proofErr w:type="gramStart"/>
+      <w:r>
+        <w:rPr>
+          <w:rFonts w:ascii="Courier" w:hAnsi="Courier"/>
+          <w:sz w:val="16"/>
+          <w:szCs w:val="16"/>
+        </w:rPr>
+        <w:t>Site:Treatment</w:t>
+      </w:r>
+      <w:proofErr w:type="spellEnd"/>
+      <w:proofErr w:type="gramEnd"/>
+      <w:r>
+        <w:rPr>
+          <w:rFonts w:ascii="Courier" w:hAnsi="Courier"/>
+          <w:sz w:val="16"/>
+          <w:szCs w:val="16"/>
+        </w:rPr>
+        <w:t xml:space="preserve">           10   3363   336.3   1.638 0.137620    </w:t>
+      </w:r>
+    </w:p>
+    <w:p>
+      <w:pPr>
+        <w:rPr>
+          <w:rFonts w:ascii="Courier" w:hAnsi="Courier"/>
+          <w:sz w:val="16"/>
+          <w:szCs w:val="16"/>
+        </w:rPr>
+      </w:pPr>
+      <w:proofErr w:type="spellStart"/>
+      <w:proofErr w:type="gramStart"/>
+      <w:r>
+        <w:rPr>
+          <w:rFonts w:ascii="Courier" w:hAnsi="Courier"/>
+          <w:sz w:val="16"/>
+          <w:szCs w:val="16"/>
+        </w:rPr>
+        <w:t>Site:Timepoint</w:t>
+      </w:r>
+      <w:proofErr w:type="spellEnd"/>
+      <w:proofErr w:type="gramEnd"/>
+      <w:r>
+        <w:rPr>
+          <w:rFonts w:ascii="Courier" w:hAnsi="Courier"/>
+          <w:sz w:val="16"/>
+          <w:szCs w:val="16"/>
+        </w:rPr>
+        <w:t xml:space="preserve">            5   2947   589.4   2.871 0.028777 *  </w:t>
+      </w:r>
+    </w:p>
+    <w:p>
+      <w:pPr>
+        <w:rPr>
+          <w:rFonts w:ascii="Courier" w:hAnsi="Courier"/>
+          <w:sz w:val="16"/>
+          <w:szCs w:val="16"/>
+        </w:rPr>
+      </w:pPr>
+      <w:proofErr w:type="spellStart"/>
+      <w:proofErr w:type="gramStart"/>
+      <w:r>
+        <w:rPr>
+          <w:rFonts w:ascii="Courier" w:hAnsi="Courier"/>
+          <w:sz w:val="16"/>
+          <w:szCs w:val="16"/>
+        </w:rPr>
+        <w:t>Treatment:Timepoint</w:t>
+      </w:r>
+      <w:proofErr w:type="spellEnd"/>
+      <w:proofErr w:type="gramEnd"/>
+      <w:r>
+        <w:rPr>
+          <w:rFonts w:ascii="Courier" w:hAnsi="Courier"/>
+          <w:sz w:val="16"/>
+          <w:szCs w:val="16"/>
+        </w:rPr>
+        <w:t xml:space="preserve">       2    790   395.2   1.925 0.161460    </w:t>
+      </w:r>
+    </w:p>
+    <w:p>
+      <w:pPr>
+        <w:rPr>
+          <w:rFonts w:ascii="Courier" w:hAnsi="Courier"/>
+          <w:sz w:val="16"/>
+          <w:szCs w:val="16"/>
+        </w:rPr>
+      </w:pPr>
+      <w:proofErr w:type="spellStart"/>
+      <w:proofErr w:type="gramStart"/>
+      <w:r>
+        <w:rPr>
+          <w:rFonts w:ascii="Courier" w:hAnsi="Courier"/>
+          <w:sz w:val="16"/>
+          <w:szCs w:val="16"/>
+        </w:rPr>
+        <w:t>Site:Treatment</w:t>
+      </w:r>
+      <w:proofErr w:type="gramEnd"/>
+      <w:r>
+        <w:rPr>
+          <w:rFonts w:ascii="Courier" w:hAnsi="Courier"/>
+          <w:sz w:val="16"/>
+          <w:szCs w:val="16"/>
+        </w:rPr>
+        <w:t>:Timepoint</w:t>
+      </w:r>
+      <w:proofErr w:type="spellEnd"/>
+      <w:r>
+        <w:rPr>
+          <w:rFonts w:ascii="Courier" w:hAnsi="Courier"/>
+          <w:sz w:val="16"/>
+          <w:szCs w:val="16"/>
+        </w:rPr>
+        <w:t xml:space="preserve">  9   1464   162.6   0.792 0.625442    </w:t>
+      </w:r>
+    </w:p>
+    <w:p>
+      <w:pPr>
+        <w:rPr>
+          <w:rFonts w:ascii="Courier" w:hAnsi="Courier"/>
+          <w:sz w:val="16"/>
+          <w:szCs w:val="16"/>
+        </w:rPr>
+      </w:pPr>
+      <w:r>
+        <w:rPr>
+          <w:rFonts w:ascii="Courier" w:hAnsi="Courier"/>
+          <w:sz w:val="16"/>
+          <w:szCs w:val="16"/>
+        </w:rPr>
+        <w:t xml:space="preserve">Residuals                34   6980   205.3                     </w:t>
+      </w:r>
+    </w:p>
+    <w:p>
+      <w:pPr>
+        <w:rPr>
+          <w:rFonts w:ascii="Courier" w:hAnsi="Courier"/>
+          <w:sz w:val="16"/>
+          <w:szCs w:val="16"/>
+        </w:rPr>
+      </w:pPr>
+      <w:r>
+        <w:rPr>
+          <w:rFonts w:ascii="Courier" w:hAnsi="Courier"/>
+          <w:sz w:val="16"/>
+          <w:szCs w:val="16"/>
+        </w:rPr>
+        <w:t>---</w:t>
+      </w:r>
+    </w:p>
+    <w:p>
+      <w:pPr>
+        <w:rPr>
+          <w:rFonts w:ascii="Courier" w:hAnsi="Courier"/>
+          <w:sz w:val="16"/>
+          <w:szCs w:val="16"/>
+        </w:rPr>
+      </w:pPr>
+      <w:proofErr w:type="spellStart"/>
+      <w:r>
+        <w:rPr>
+          <w:rFonts w:ascii="Courier" w:hAnsi="Courier"/>
+          <w:sz w:val="16"/>
+          <w:szCs w:val="16"/>
+        </w:rPr>
+        <w:t>Signif</w:t>
+      </w:r>
+      <w:proofErr w:type="spellEnd"/>
+      <w:r>
+        <w:rPr>
+          <w:rFonts w:ascii="Courier" w:hAnsi="Courier"/>
+          <w:sz w:val="16"/>
+          <w:szCs w:val="16"/>
+        </w:rPr>
+        <w:t xml:space="preserve">. codes:  0 ‘***’ 0.001 ‘**’ 0.01 ‘*’ 0.05 ‘.’ 0.1 </w:t>
+      </w:r>
+      <w:proofErr w:type="gramStart"/>
+      <w:r>
+        <w:rPr>
+          <w:rFonts w:ascii="Courier" w:hAnsi="Courier"/>
+          <w:sz w:val="16"/>
+          <w:szCs w:val="16"/>
+        </w:rPr>
+        <w:t>‘ ’</w:t>
+      </w:r>
+      <w:proofErr w:type="gramEnd"/>
+      <w:r>
+        <w:rPr>
+          <w:rFonts w:ascii="Courier" w:hAnsi="Courier"/>
+          <w:sz w:val="16"/>
+          <w:szCs w:val="16"/>
+        </w:rPr>
+        <w:t xml:space="preserve"> 1</w:t>
+      </w:r>
+    </w:p>
+    <w:p>
+      <w:pPr>
+        <w:rPr>
+          <w:rFonts w:ascii="Courier" w:hAnsi="Courier"/>
+          <w:sz w:val="16"/>
+          <w:szCs w:val="16"/>
+        </w:rPr>
+      </w:pPr>
+    </w:p>
+    <w:p>
+      <w:pPr>
+        <w:rPr>
+          <w:rFonts w:ascii="Courier" w:hAnsi="Courier"/>
+          <w:sz w:val="16"/>
+          <w:szCs w:val="16"/>
+        </w:rPr>
+      </w:pPr>
+    </w:p>
+    <w:p>
+      <w:pPr>
+        <w:rPr>
+          <w:rFonts w:ascii="Courier" w:hAnsi="Courier"/>
+          <w:sz w:val="16"/>
+          <w:szCs w:val="16"/>
+        </w:rPr>
+      </w:pPr>
+    </w:p>
+    <w:p>
+      <w:pPr>
+        <w:rPr>
+          <w:rFonts w:ascii="Courier" w:hAnsi="Courier"/>
+          <w:sz w:val="16"/>
+          <w:szCs w:val="16"/>
+        </w:rPr>
+      </w:pPr>
+    </w:p>
+    <w:p>
+      <w:pPr>
+        <w:rPr>
+          <w:rFonts w:ascii="Courier" w:hAnsi="Courier"/>
+          <w:sz w:val="16"/>
+          <w:szCs w:val="16"/>
+        </w:rPr>
+      </w:pPr>
+    </w:p>
+    <w:p>
+      <w:pPr>
+        <w:rPr>
+          <w:rFonts w:ascii="Courier" w:hAnsi="Courier"/>
+          <w:noProof/>
+          <w:sz w:val="16"/>
+          <w:szCs w:val="16"/>
+        </w:rPr>
+      </w:pPr>
+      <w:r>
+        <w:rPr>
+          <w:rFonts w:ascii="Courier" w:hAnsi="Courier"/>
+          <w:noProof/>
+          <w:sz w:val="16"/>
+          <w:szCs w:val="16"/>
+        </w:rPr>
+        <w:drawing>
+          <wp:inline distT="0" distB="0" distL="0" distR="0" wp14:anchorId="502144A8" wp14:editId="558C9827">
+            <wp:extent cx="5943129" cy="3667760"/>
+            <wp:effectExtent l="0" t="0" r="635" b="2540"/>
+            <wp:docPr id="1" name="Picture 1"/>
+            <wp:cNvGraphicFramePr>
+              <a:graphicFrameLocks xmlns:a="http://schemas.openxmlformats.org/drawingml/2006/main" noChangeAspect="1"/>
+            </wp:cNvGraphicFramePr>
+            <a:graphic xmlns:a="http://schemas.openxmlformats.org/drawingml/2006/main">
+              <a:graphicData uri="http://schemas.openxmlformats.org/drawingml/2006/picture">
+                <pic:pic xmlns:pic="http://schemas.openxmlformats.org/drawingml/2006/picture">
+                  <pic:nvPicPr>
+                    <pic:cNvPr id="1" name="Picture 1"/>
+                    <pic:cNvPicPr/>
+                  </pic:nvPicPr>
+                  <pic:blipFill>
+                    <a:blip r:embed="rId4">
+                      <a:extLst>
+                        <a:ext uri="{28A0092B-C50C-407E-A947-70E740481C1C}">
+                          <a14:useLocalDpi xmlns:a14="http://schemas.microsoft.com/office/drawing/2010/main" val="0"/>
+                        </a:ext>
+                      </a:extLst>
+                    </a:blip>
+                    <a:stretch>
+                      <a:fillRect/>
+                    </a:stretch>
+                  </pic:blipFill>
+                  <pic:spPr>
+                    <a:xfrm>
+                      <a:off x="0" y="0"/>
+                      <a:ext cx="5943129" cy="3667760"/>
+                    </a:xfrm>
+                    <a:prstGeom prst="rect">
+                      <a:avLst/>
+                    </a:prstGeom>
+                  </pic:spPr>
+                </pic:pic>
+              </a:graphicData>
+            </a:graphic>
+          </wp:inline>
+        </w:drawing>
+      </w:r>
+    </w:p>
+    <w:p>
+      <w:pPr>
+        <w:rPr>
+          <w:rFonts w:ascii="Courier" w:hAnsi="Courier"/>
+          <w:sz w:val="16"/>
+          <w:szCs w:val="16"/>
+        </w:rPr>
+      </w:pPr>
+    </w:p>
+    <w:p>
+      <w:pPr>
+        <w:rPr>
+          <w:rFonts w:ascii="Courier" w:hAnsi="Courier"/>
+          <w:sz w:val="16"/>
+          <w:szCs w:val="16"/>
+        </w:rPr>
+      </w:pPr>
+    </w:p>
+    <w:p>
+      <w:pPr>
+        <w:tabs>
+          <w:tab w:val="left" w:pos="1803"/>
+        </w:tabs>
+        <w:rPr>
+          <w:rFonts w:ascii="Courier" w:hAnsi="Courier"/>
+          <w:sz w:val="16"/>
+          <w:szCs w:val="16"/>
+        </w:rPr>
+      </w:pPr>
+      <w:r>
+        <w:rPr>
+          <w:rFonts w:ascii="Courier" w:hAnsi="Courier"/>
+          <w:sz w:val="16"/>
+          <w:szCs w:val="16"/>
+        </w:rPr>
+        <w:t xml:space="preserve">Figure S1. Phylum level abundances for sampling timepoint 1. </w:t>
+      </w:r>
+    </w:p>
+    <w:p>
+      <w:pPr>
+        <w:tabs>
+          <w:tab w:val="left" w:pos="1803"/>
+        </w:tabs>
+        <w:rPr>
+          <w:rFonts w:ascii="Courier" w:hAnsi="Courier"/>
+          <w:sz w:val="16"/>
+          <w:szCs w:val="16"/>
+        </w:rPr>
+      </w:pPr>
+    </w:p>
+    <w:p>
+      <w:pPr>
+        <w:tabs>
+          <w:tab w:val="left" w:pos="1803"/>
+        </w:tabs>
+        <w:rPr>
+          <w:rFonts w:ascii="Courier" w:hAnsi="Courier"/>
+          <w:sz w:val="16"/>
+          <w:szCs w:val="16"/>
+        </w:rPr>
+      </w:pPr>
+      <w:r>
+        <w:rPr>
+          <w:rFonts w:ascii="Courier" w:hAnsi="Courier"/>
+          <w:noProof/>
+          <w:sz w:val="16"/>
+          <w:szCs w:val="16"/>
+        </w:rPr>
+        <w:lastRenderedPageBreak/>
+        <w:drawing>
+          <wp:inline distT="0" distB="0" distL="0" distR="0" wp14:anchorId="4B0D169E" wp14:editId="4E560ABB">
+            <wp:extent cx="5943600" cy="3667760"/>
+            <wp:effectExtent l="0" t="0" r="0" b="2540"/>
+            <wp:docPr id="2" name="Picture 2"/>
+            <wp:cNvGraphicFramePr>
+              <a:graphicFrameLocks xmlns:a="http://schemas.openxmlformats.org/drawingml/2006/main" noChangeAspect="1"/>
+            </wp:cNvGraphicFramePr>
+            <a:graphic xmlns:a="http://schemas.openxmlformats.org/drawingml/2006/main">
+              <a:graphicData uri="http://schemas.openxmlformats.org/drawingml/2006/picture">
+                <pic:pic xmlns:pic="http://schemas.openxmlformats.org/drawingml/2006/picture">
+                  <pic:nvPicPr>
+                    <pic:cNvPr id="2" name="Picture 2"/>
+                    <pic:cNvPicPr/>
+                  </pic:nvPicPr>
+                  <pic:blipFill>
+                    <a:blip r:embed="rId5">
+                      <a:extLst>
+                        <a:ext uri="{28A0092B-C50C-407E-A947-70E740481C1C}">
+                          <a14:useLocalDpi xmlns:a14="http://schemas.microsoft.com/office/drawing/2010/main" val="0"/>
+                        </a:ext>
+                      </a:extLst>
+                    </a:blip>
+                    <a:stretch>
+                      <a:fillRect/>
+                    </a:stretch>
+                  </pic:blipFill>
+                  <pic:spPr>
+                    <a:xfrm>
+                      <a:off x="0" y="0"/>
+                      <a:ext cx="5943600" cy="3667760"/>
+                    </a:xfrm>
+                    <a:prstGeom prst="rect">
+                      <a:avLst/>
+                    </a:prstGeom>
+                  </pic:spPr>
+                </pic:pic>
+              </a:graphicData>
+            </a:graphic>
+          </wp:inline>
+        </w:drawing>
+      </w:r>
+    </w:p>
+    <w:p>
+      <w:pPr>
+        <w:tabs>
+          <w:tab w:val="left" w:pos="1803"/>
+        </w:tabs>
+        <w:rPr>
+          <w:rFonts w:ascii="Courier" w:hAnsi="Courier"/>
+          <w:sz w:val="16"/>
+          <w:szCs w:val="16"/>
+        </w:rPr>
+      </w:pPr>
+    </w:p>
+    <w:p>
+      <w:pPr>
+        <w:tabs>
+          <w:tab w:val="left" w:pos="1803"/>
+        </w:tabs>
+        <w:rPr>
+          <w:rFonts w:ascii="Courier" w:hAnsi="Courier"/>
+          <w:sz w:val="16"/>
+          <w:szCs w:val="16"/>
+        </w:rPr>
+      </w:pPr>
+      <w:r>
+        <w:rPr>
+          <w:rFonts w:ascii="Courier" w:hAnsi="Courier"/>
+          <w:sz w:val="16"/>
+          <w:szCs w:val="16"/>
+        </w:rPr>
+        <w:t xml:space="preserve">Figure S2. Phylum level abundances for sampling timepoint 2. </w:t>
+      </w:r>
+      <w:r>
+        <w:rPr>
+          <w:rFonts w:ascii="Courier" w:hAnsi="Courier"/>
+          <w:sz w:val="16"/>
+          <w:szCs w:val="16"/>
+        </w:rPr>
+        <w:tab/>
+      </w:r>
+    </w:p>
+    <w:p>
+      <w:pPr>
+        <w:tabs>
+          <w:tab w:val="left" w:pos="1803"/>
+        </w:tabs>
+        <w:rPr>
+          <w:rFonts w:ascii="Courier" w:hAnsi="Courier"/>
+          <w:sz w:val="16"/>
+          <w:szCs w:val="16"/>
+        </w:rPr>
+      </w:pPr>
+    </w:p>
+    <w:p>
+      <w:pPr>
+        <w:tabs>
+          <w:tab w:val="left" w:pos="1803"/>
+        </w:tabs>
+        <w:rPr>
+          <w:rFonts w:ascii="Courier" w:hAnsi="Courier"/>
+          <w:sz w:val="16"/>
+          <w:szCs w:val="16"/>
+        </w:rPr>
+      </w:pPr>
+    </w:p>
+    <w:p>
+      <w:pPr>
+        <w:tabs>
+          <w:tab w:val="left" w:pos="1803"/>
+        </w:tabs>
+        <w:rPr>
+          <w:rFonts w:ascii="Courier" w:hAnsi="Courier"/>
+          <w:sz w:val="16"/>
+          <w:szCs w:val="16"/>
+        </w:rPr>
+      </w:pPr>
+      <w:proofErr w:type="spellStart"/>
+      <w:r>
+        <w:rPr>
+          <w:rFonts w:ascii="Courier" w:hAnsi="Courier"/>
+          <w:sz w:val="16"/>
+          <w:szCs w:val="16"/>
+        </w:rPr>
+        <w:t>Lactobacillaceae</w:t>
+      </w:r>
+      <w:proofErr w:type="spellEnd"/>
+      <w:r>
+        <w:rPr>
+          <w:rFonts w:ascii="Courier" w:hAnsi="Courier"/>
+          <w:sz w:val="16"/>
+          <w:szCs w:val="16"/>
+        </w:rPr>
+        <w:t xml:space="preserve">, </w:t>
+      </w:r>
+      <w:proofErr w:type="spellStart"/>
+      <w:r>
+        <w:rPr>
+          <w:rFonts w:ascii="Courier" w:hAnsi="Courier"/>
+          <w:sz w:val="16"/>
+          <w:szCs w:val="16"/>
+        </w:rPr>
+        <w:t>Beijerinckiaceae</w:t>
+      </w:r>
+      <w:proofErr w:type="spellEnd"/>
+      <w:r>
+        <w:rPr>
+          <w:rFonts w:ascii="Courier" w:hAnsi="Courier"/>
+          <w:sz w:val="16"/>
+          <w:szCs w:val="16"/>
+        </w:rPr>
+        <w:t xml:space="preserve">, </w:t>
+      </w:r>
+      <w:proofErr w:type="spellStart"/>
+      <w:r>
+        <w:rPr>
+          <w:rFonts w:ascii="Courier" w:hAnsi="Courier"/>
+          <w:sz w:val="16"/>
+          <w:szCs w:val="16"/>
+        </w:rPr>
+        <w:t>Sphingomonadaceae</w:t>
+      </w:r>
+      <w:proofErr w:type="spellEnd"/>
+      <w:r>
+        <w:rPr>
+          <w:rFonts w:ascii="Courier" w:hAnsi="Courier"/>
+          <w:sz w:val="16"/>
+          <w:szCs w:val="16"/>
+        </w:rPr>
+        <w:t xml:space="preserve">, </w:t>
+      </w:r>
+      <w:r>
+        <w:rPr>
+          <w:rFonts w:ascii="Courier" w:hAnsi="Courier"/>
+          <w:sz w:val="16"/>
+          <w:szCs w:val="16"/>
+        </w:rPr>
+        <w:t>Pseudomonadaceae</w:t>
+      </w:r>
+      <w:r>
+        <w:rPr>
+          <w:rFonts w:ascii="Courier" w:hAnsi="Courier"/>
+          <w:sz w:val="16"/>
+          <w:szCs w:val="16"/>
+        </w:rPr>
+        <w:t xml:space="preserve">, </w:t>
+      </w:r>
+      <w:proofErr w:type="spellStart"/>
+      <w:r>
+        <w:rPr>
+          <w:rFonts w:ascii="Courier" w:hAnsi="Courier"/>
+          <w:sz w:val="16"/>
+          <w:szCs w:val="16"/>
+        </w:rPr>
+        <w:t>Hymenobacteraceae</w:t>
+      </w:r>
+      <w:proofErr w:type="spellEnd"/>
+      <w:r>
+        <w:rPr>
+          <w:rFonts w:ascii="Courier" w:hAnsi="Courier"/>
+          <w:sz w:val="16"/>
+          <w:szCs w:val="16"/>
+        </w:rPr>
+        <w:t xml:space="preserve">, </w:t>
+      </w:r>
+      <w:proofErr w:type="spellStart"/>
+      <w:r>
+        <w:rPr>
+          <w:rFonts w:ascii="Courier" w:hAnsi="Courier"/>
+          <w:sz w:val="16"/>
+          <w:szCs w:val="16"/>
+        </w:rPr>
+        <w:t>Moraxellaceae</w:t>
+      </w:r>
+      <w:proofErr w:type="spellEnd"/>
+      <w:r>
+        <w:rPr>
+          <w:rFonts w:ascii="Courier" w:hAnsi="Courier"/>
+          <w:sz w:val="16"/>
+          <w:szCs w:val="16"/>
+        </w:rPr>
+        <w:t xml:space="preserve">, </w:t>
+      </w:r>
+      <w:proofErr w:type="spellStart"/>
+      <w:r>
+        <w:rPr>
+          <w:rFonts w:ascii="Courier" w:hAnsi="Courier"/>
+          <w:sz w:val="16"/>
+          <w:szCs w:val="16"/>
+        </w:rPr>
+        <w:t>Acetobacteraceae</w:t>
+      </w:r>
+      <w:proofErr w:type="spellEnd"/>
+      <w:r>
+        <w:rPr>
+          <w:rFonts w:ascii="Courier" w:hAnsi="Courier"/>
+          <w:sz w:val="16"/>
+          <w:szCs w:val="16"/>
+        </w:rPr>
+        <w:t xml:space="preserve">, and </w:t>
+      </w:r>
+      <w:proofErr w:type="spellStart"/>
+      <w:r>
+        <w:rPr>
+          <w:rFonts w:ascii="Courier" w:hAnsi="Courier"/>
+          <w:sz w:val="16"/>
+          <w:szCs w:val="16"/>
+        </w:rPr>
+        <w:t>Bacillaceae</w:t>
+      </w:r>
+      <w:proofErr w:type="spellEnd"/>
     </w:p>
     <w:sectPr>
       <w:pgSz w:w="12240" w:h="15840"/>
@@ -3796,6 +5499,7 @@
   <w:style w:type="character" w:default="1" w:styleId="DefaultParagraphFont">
     <w:name w:val="Default Paragraph Font"/>
     <w:uiPriority w:val="1"/>
+    <w:semiHidden/>
     <w:unhideWhenUsed/>
   </w:style>
   <w:style w:type="table" w:default="1" w:styleId="TableNormal">

</xml_diff>